<commit_message>
reponse question 2 du rapport
</commit_message>
<xml_diff>
--- a/INF3610Lab3_1808155_1624599.docx
+++ b/INF3610Lab3_1808155_1624599.docx
@@ -19,8 +19,13 @@
         </w:numPr>
       </w:pPr>
       <w:r>
-        <w:t>Rémi Latapy</w:t>
-      </w:r>
+        <w:t xml:space="preserve">Rémi </w:t>
+      </w:r>
+      <w:proofErr w:type="spellStart"/>
+      <w:r>
+        <w:t>Latapy</w:t>
+      </w:r>
+      <w:proofErr w:type="spellEnd"/>
       <w:r>
         <w:tab/>
       </w:r>
@@ -39,8 +44,13 @@
           <w:numId w:val="2"/>
         </w:numPr>
       </w:pPr>
-      <w:r>
-        <w:t>Marvens Toussaint</w:t>
+      <w:proofErr w:type="spellStart"/>
+      <w:r>
+        <w:t>Marvens</w:t>
+      </w:r>
+      <w:proofErr w:type="spellEnd"/>
+      <w:r>
+        <w:t xml:space="preserve"> Toussaint</w:t>
       </w:r>
       <w:r>
         <w:tab/>
@@ -69,7 +79,39 @@
         </w:numPr>
       </w:pPr>
       <w:r>
-        <w:t>Quel est l’intérêt d’utiliser les modules writer et reader au lieu d’interfacer directement le module bubble au module dataRam ?</w:t>
+        <w:t xml:space="preserve">Quel est l’intérêt d’utiliser les modules </w:t>
+      </w:r>
+      <w:proofErr w:type="spellStart"/>
+      <w:r>
+        <w:t>writer</w:t>
+      </w:r>
+      <w:proofErr w:type="spellEnd"/>
+      <w:r>
+        <w:t xml:space="preserve"> et </w:t>
+      </w:r>
+      <w:proofErr w:type="spellStart"/>
+      <w:r>
+        <w:t>reader</w:t>
+      </w:r>
+      <w:proofErr w:type="spellEnd"/>
+      <w:r>
+        <w:t xml:space="preserve"> au lieu d’interfacer directement le module </w:t>
+      </w:r>
+      <w:proofErr w:type="spellStart"/>
+      <w:r>
+        <w:t>bubble</w:t>
+      </w:r>
+      <w:proofErr w:type="spellEnd"/>
+      <w:r>
+        <w:t xml:space="preserve"> au module </w:t>
+      </w:r>
+      <w:proofErr w:type="spellStart"/>
+      <w:r>
+        <w:t>dataRam</w:t>
+      </w:r>
+      <w:proofErr w:type="spellEnd"/>
+      <w:r>
+        <w:t xml:space="preserve"> ?</w:t>
       </w:r>
     </w:p>
     <w:p>
@@ -91,16 +133,32 @@
         <w:t>d’occulter</w:t>
       </w:r>
       <w:r>
-        <w:t xml:space="preserve"> </w:t>
-      </w:r>
-      <w:r>
-        <w:t>le fonctionnement du module dataRam</w:t>
-      </w:r>
-      <w:r>
-        <w:t>. On obtient ainsi une meilleure souplesse pour modifier les modules bubble et dataram en conservant leur compatibilité.</w:t>
-      </w:r>
-      <w:bookmarkStart w:id="0" w:name="_GoBack"/>
-      <w:bookmarkEnd w:id="0"/>
+        <w:t xml:space="preserve"> le fonctionnement du module </w:t>
+      </w:r>
+      <w:proofErr w:type="spellStart"/>
+      <w:r>
+        <w:t>dataRam</w:t>
+      </w:r>
+      <w:proofErr w:type="spellEnd"/>
+      <w:r>
+        <w:t xml:space="preserve">. On obtient ainsi une meilleure souplesse pour modifier les modules </w:t>
+      </w:r>
+      <w:proofErr w:type="spellStart"/>
+      <w:r>
+        <w:t>bubble</w:t>
+      </w:r>
+      <w:proofErr w:type="spellEnd"/>
+      <w:r>
+        <w:t xml:space="preserve"> et </w:t>
+      </w:r>
+      <w:proofErr w:type="spellStart"/>
+      <w:r>
+        <w:t>dataram</w:t>
+      </w:r>
+      <w:proofErr w:type="spellEnd"/>
+      <w:r>
+        <w:t xml:space="preserve"> en conservant leur compatibilité.</w:t>
+      </w:r>
     </w:p>
     <w:p>
       <w:pPr>
@@ -116,7 +174,39 @@
         </w:numPr>
       </w:pPr>
       <w:r>
-        <w:t>Aurait-il été possible d’implémenter la communication handshake du channel Reader dans le modèle AT à l’aide d’une sc_method plutôt que d’un sc_thread ? Expliquez votre réponse.</w:t>
+        <w:t xml:space="preserve">Aurait-il été possible d’implémenter la communication </w:t>
+      </w:r>
+      <w:proofErr w:type="spellStart"/>
+      <w:r>
+        <w:t>handshake</w:t>
+      </w:r>
+      <w:proofErr w:type="spellEnd"/>
+      <w:r>
+        <w:t xml:space="preserve"> du </w:t>
+      </w:r>
+      <w:proofErr w:type="spellStart"/>
+      <w:r>
+        <w:t>channel</w:t>
+      </w:r>
+      <w:proofErr w:type="spellEnd"/>
+      <w:r>
+        <w:t xml:space="preserve"> Reader dans le modèle AT à l’aide d’une </w:t>
+      </w:r>
+      <w:proofErr w:type="spellStart"/>
+      <w:r>
+        <w:t>sc_method</w:t>
+      </w:r>
+      <w:proofErr w:type="spellEnd"/>
+      <w:r>
+        <w:t xml:space="preserve"> plutôt que d’un </w:t>
+      </w:r>
+      <w:proofErr w:type="spellStart"/>
+      <w:r>
+        <w:t>sc_thread</w:t>
+      </w:r>
+      <w:proofErr w:type="spellEnd"/>
+      <w:r>
+        <w:t xml:space="preserve"> ? Expliquez votre réponse.</w:t>
       </w:r>
     </w:p>
     <w:p>
@@ -131,6 +221,32 @@
       <w:r>
         <w:t xml:space="preserve"> </w:t>
       </w:r>
+      <w:r>
+        <w:t>Non, il n’au</w:t>
+      </w:r>
+      <w:r>
+        <w:t xml:space="preserve">rait pas été possible parce que pour qu’une méthode puisse s’exécuter il faut qu’il y ait une liste de sensitivité. Comme le </w:t>
+      </w:r>
+      <w:proofErr w:type="spellStart"/>
+      <w:r>
+        <w:t>handshaking</w:t>
+      </w:r>
+      <w:proofErr w:type="spellEnd"/>
+      <w:r>
+        <w:t xml:space="preserve"> demande de l’attente sur un port, il y aura </w:t>
+      </w:r>
+      <w:proofErr w:type="spellStart"/>
+      <w:proofErr w:type="gramStart"/>
+      <w:r>
+        <w:t>a</w:t>
+      </w:r>
+      <w:proofErr w:type="spellEnd"/>
+      <w:proofErr w:type="gramEnd"/>
+      <w:r>
+        <w:t xml:space="preserve"> chaque fois un redémarrage de la méthode.</w:t>
+      </w:r>
+      <w:bookmarkStart w:id="0" w:name="_GoBack"/>
+      <w:bookmarkEnd w:id="0"/>
     </w:p>
     <w:sectPr>
       <w:pgSz w:w="11906" w:h="16838"/>

</xml_diff>